<commit_message>
Thêm tính năng đăng kí (md5 password) cập nhập file database, cập nhật gradeself
</commit_message>
<xml_diff>
--- a/1. Reports/1.2_GradeSelf.docx
+++ b/1. Reports/1.2_GradeSelf.docx
@@ -90,18 +90,7 @@
           <w:szCs w:val="22"/>
           <w:lang w:bidi="en-US"/>
         </w:rPr>
-        <w:t xml:space="preserve">                  </w:t>
-      </w:r>
-      <w:bookmarkStart w:id="0" w:name="_GoBack"/>
-      <w:bookmarkEnd w:id="0"/>
-      <w:r>
-        <w:rPr>
-          <w:rFonts w:ascii="Calibri" w:eastAsia="MS Mincho" w:hAnsi="Calibri"/>
-          <w:sz w:val="22"/>
-          <w:szCs w:val="22"/>
-          <w:lang w:bidi="en-US"/>
-        </w:rPr>
-        <w:t xml:space="preserve"> </w:t>
+        <w:t xml:space="preserve">                   </w:t>
       </w:r>
       <w:r>
         <w:rPr>
@@ -130,7 +119,7 @@
           <w:szCs w:val="28"/>
           <w:lang w:bidi="en-US"/>
         </w:rPr>
-        <w:t>Thi trắc nghiệm</w:t>
+        <w:t>Chính Hiếu</w:t>
       </w:r>
       <w:r>
         <w:rPr>
@@ -568,7 +557,23 @@
                 <w:szCs w:val="22"/>
                 <w:lang w:bidi="en-US"/>
               </w:rPr>
-              <w:t>&lt;Họ tên sinh viên 1&gt;</w:t>
+              <w:t>&lt;</w:t>
+            </w:r>
+            <w:r>
+              <w:rPr>
+                <w:sz w:val="22"/>
+                <w:szCs w:val="22"/>
+                <w:lang w:bidi="en-US"/>
+              </w:rPr>
+              <w:t>Chính</w:t>
+            </w:r>
+            <w:r>
+              <w:rPr>
+                <w:sz w:val="22"/>
+                <w:szCs w:val="22"/>
+                <w:lang w:bidi="en-US"/>
+              </w:rPr>
+              <w:t>&gt;</w:t>
             </w:r>
           </w:p>
         </w:tc>
@@ -606,7 +611,25 @@
                 <w:szCs w:val="22"/>
                 <w:lang w:bidi="en-US"/>
               </w:rPr>
-              <w:t>&lt;Danh sách công việc sinh viên 1 đã thực hiện&gt;</w:t>
+              <w:t xml:space="preserve">+ Xử lí backend: Đăng nhập, đăng kí, thêm bài thi, xóa bài thi, … </w:t>
+            </w:r>
+          </w:p>
+          <w:p>
+            <w:pPr>
+              <w:spacing w:line="276" w:lineRule="auto"/>
+              <w:rPr>
+                <w:sz w:val="22"/>
+                <w:szCs w:val="22"/>
+                <w:lang w:bidi="en-US"/>
+              </w:rPr>
+            </w:pPr>
+            <w:r>
+              <w:rPr>
+                <w:sz w:val="22"/>
+                <w:szCs w:val="22"/>
+                <w:lang w:bidi="en-US"/>
+              </w:rPr>
+              <w:t>+ Thiết kế cơ sở dữ liệu, …</w:t>
             </w:r>
           </w:p>
         </w:tc>
@@ -623,6 +646,14 @@
                 <w:lang w:bidi="en-US"/>
               </w:rPr>
             </w:pPr>
+            <w:r>
+              <w:rPr>
+                <w:sz w:val="22"/>
+                <w:szCs w:val="22"/>
+                <w:lang w:bidi="en-US"/>
+              </w:rPr>
+              <w:t>50%</w:t>
+            </w:r>
           </w:p>
         </w:tc>
         <w:tc>
@@ -638,6 +669,14 @@
                 <w:lang w:bidi="en-US"/>
               </w:rPr>
             </w:pPr>
+            <w:r>
+              <w:rPr>
+                <w:sz w:val="22"/>
+                <w:szCs w:val="22"/>
+                <w:lang w:bidi="en-US"/>
+              </w:rPr>
+              <w:t>7</w:t>
+            </w:r>
           </w:p>
         </w:tc>
         <w:tc>
@@ -702,7 +741,23 @@
                 <w:szCs w:val="22"/>
                 <w:lang w:bidi="en-US"/>
               </w:rPr>
-              <w:t>&lt;Họ tên sinh viên 2&gt;</w:t>
+              <w:t>&lt;</w:t>
+            </w:r>
+            <w:r>
+              <w:rPr>
+                <w:sz w:val="22"/>
+                <w:szCs w:val="22"/>
+                <w:lang w:bidi="en-US"/>
+              </w:rPr>
+              <w:t>Hiếu</w:t>
+            </w:r>
+            <w:r>
+              <w:rPr>
+                <w:sz w:val="22"/>
+                <w:szCs w:val="22"/>
+                <w:lang w:bidi="en-US"/>
+              </w:rPr>
+              <w:t>&gt;</w:t>
             </w:r>
           </w:p>
         </w:tc>
@@ -740,7 +795,25 @@
                 <w:szCs w:val="22"/>
                 <w:lang w:bidi="en-US"/>
               </w:rPr>
-              <w:t>&lt;Danh sách công việc sinh viên 2 đã thực hiện&gt;</w:t>
+              <w:t>+ Giao diện trang chủ, người dùng, admin, …</w:t>
+            </w:r>
+          </w:p>
+          <w:p>
+            <w:pPr>
+              <w:spacing w:line="276" w:lineRule="auto"/>
+              <w:rPr>
+                <w:sz w:val="22"/>
+                <w:szCs w:val="22"/>
+                <w:lang w:bidi="en-US"/>
+              </w:rPr>
+            </w:pPr>
+            <w:r>
+              <w:rPr>
+                <w:sz w:val="22"/>
+                <w:szCs w:val="22"/>
+                <w:lang w:bidi="en-US"/>
+              </w:rPr>
+              <w:t>+ Thiết kế cơ sở dữ liệu, …</w:t>
             </w:r>
           </w:p>
         </w:tc>
@@ -1613,15 +1686,6 @@
                 <w:lang w:val="vi-VN" w:bidi="en-US"/>
               </w:rPr>
             </w:pPr>
-            <w:r>
-              <w:rPr>
-                <w:rFonts w:ascii="Tahoma" w:eastAsia="MS Mincho" w:hAnsi="Tahoma" w:cs="Tahoma"/>
-                <w:sz w:val="20"/>
-                <w:szCs w:val="20"/>
-                <w:lang w:val="vi-VN" w:bidi="en-US"/>
-              </w:rPr>
-              <w:t>Kiến trúc của website</w:t>
-            </w:r>
           </w:p>
         </w:tc>
         <w:tc>
@@ -1641,15 +1705,6 @@
                 <w:lang w:val="vi-VN" w:bidi="en-US"/>
               </w:rPr>
             </w:pPr>
-            <w:r>
-              <w:rPr>
-                <w:rFonts w:ascii="Calibri" w:eastAsia="MS Mincho" w:hAnsi="Calibri"/>
-                <w:sz w:val="22"/>
-                <w:szCs w:val="22"/>
-                <w:lang w:val="vi-VN" w:bidi="en-US"/>
-              </w:rPr>
-              <w:t>-3</w:t>
-            </w:r>
           </w:p>
         </w:tc>
         <w:tc>
@@ -1705,15 +1760,6 @@
                 <w:lang w:val="vi-VN" w:bidi="en-US"/>
               </w:rPr>
             </w:pPr>
-            <w:r>
-              <w:rPr>
-                <w:rFonts w:ascii="Tahoma" w:eastAsia="MS Mincho" w:hAnsi="Tahoma" w:cs="Tahoma"/>
-                <w:sz w:val="20"/>
-                <w:szCs w:val="20"/>
-                <w:lang w:val="vi-VN" w:bidi="en-US"/>
-              </w:rPr>
-              <w:t>Tuân theo MVC, phân tách các nhóm chức năng thành những module chuyên biệt.</w:t>
-            </w:r>
           </w:p>
         </w:tc>
       </w:tr>
@@ -2093,6 +2139,7 @@
                 <w:szCs w:val="20"/>
                 <w:lang w:val="vi-VN" w:bidi="en-US"/>
               </w:rPr>
+              <w:lastRenderedPageBreak/>
               <w:t xml:space="preserve">2. </w:t>
             </w:r>
             <w:r>
@@ -2269,8 +2316,25 @@
                 <w:szCs w:val="20"/>
                 <w:lang w:val="vi-VN" w:bidi="en-US"/>
               </w:rPr>
-              <w:lastRenderedPageBreak/>
-              <w:t>Xem danh sách các sản phẩm theo từng loại sản phẩm/nhà sản xuất/phân loại</w:t>
+              <w:t xml:space="preserve">Xem danh sách các </w:t>
+            </w:r>
+            <w:r>
+              <w:rPr>
+                <w:rFonts w:ascii="Tahoma" w:eastAsia="MS Mincho" w:hAnsi="Tahoma" w:cs="Tahoma"/>
+                <w:sz w:val="20"/>
+                <w:szCs w:val="20"/>
+                <w:lang w:bidi="en-US"/>
+              </w:rPr>
+              <w:t>bài thi</w:t>
+            </w:r>
+            <w:r>
+              <w:rPr>
+                <w:rFonts w:ascii="Tahoma" w:eastAsia="MS Mincho" w:hAnsi="Tahoma" w:cs="Tahoma"/>
+                <w:sz w:val="20"/>
+                <w:szCs w:val="20"/>
+                <w:lang w:val="vi-VN" w:bidi="en-US"/>
+              </w:rPr>
+              <w:t xml:space="preserve"> theo từng loại </w:t>
             </w:r>
           </w:p>
         </w:tc>
@@ -2352,17 +2416,26 @@
                 <w:rFonts w:ascii="Tahoma" w:eastAsia="MS Mincho" w:hAnsi="Tahoma" w:cs="Tahoma"/>
                 <w:sz w:val="20"/>
                 <w:szCs w:val="20"/>
-                <w:lang w:val="vi-VN" w:bidi="en-US"/>
-              </w:rPr>
-            </w:pPr>
-            <w:r>
-              <w:rPr>
-                <w:rFonts w:ascii="Tahoma" w:eastAsia="MS Mincho" w:hAnsi="Tahoma" w:cs="Tahoma"/>
-                <w:sz w:val="20"/>
-                <w:szCs w:val="20"/>
-                <w:lang w:val="vi-VN" w:bidi="en-US"/>
-              </w:rPr>
-              <w:t>Phải phân trang danh sách sản phẩm</w:t>
+                <w:lang w:bidi="en-US"/>
+              </w:rPr>
+            </w:pPr>
+            <w:r>
+              <w:rPr>
+                <w:rFonts w:ascii="Tahoma" w:eastAsia="MS Mincho" w:hAnsi="Tahoma" w:cs="Tahoma"/>
+                <w:sz w:val="20"/>
+                <w:szCs w:val="20"/>
+                <w:lang w:val="vi-VN" w:bidi="en-US"/>
+              </w:rPr>
+              <w:t xml:space="preserve">Phải phân trang danh sách </w:t>
+            </w:r>
+            <w:r>
+              <w:rPr>
+                <w:rFonts w:ascii="Tahoma" w:eastAsia="MS Mincho" w:hAnsi="Tahoma" w:cs="Tahoma"/>
+                <w:sz w:val="20"/>
+                <w:szCs w:val="20"/>
+                <w:lang w:bidi="en-US"/>
+              </w:rPr>
+              <w:t>bài thi</w:t>
             </w:r>
           </w:p>
         </w:tc>
@@ -2391,7 +2464,16 @@
                 <w:szCs w:val="20"/>
                 <w:lang w:bidi="en-US"/>
               </w:rPr>
-              <w:t>Xem thông tin chi tiết sản phẩm</w:t>
+              <w:t>Xem thông tin chi tiế</w:t>
+            </w:r>
+            <w:r>
+              <w:rPr>
+                <w:rFonts w:ascii="Tahoma" w:eastAsia="MS Mincho" w:hAnsi="Tahoma" w:cs="Tahoma"/>
+                <w:sz w:val="20"/>
+                <w:szCs w:val="20"/>
+                <w:lang w:bidi="en-US"/>
+              </w:rPr>
+              <w:t>t bài thi</w:t>
             </w:r>
           </w:p>
         </w:tc>
@@ -2483,16 +2565,43 @@
                 <w:szCs w:val="20"/>
                 <w:lang w:val="vi-VN" w:bidi="en-US"/>
               </w:rPr>
-              <w:t>Hiển thị số lần xem sản phẩm</w:t>
-            </w:r>
-            <w:r>
-              <w:rPr>
-                <w:rFonts w:ascii="Tahoma" w:eastAsia="MS Mincho" w:hAnsi="Tahoma" w:cs="Tahoma"/>
-                <w:sz w:val="20"/>
-                <w:szCs w:val="20"/>
-                <w:lang w:bidi="en-US"/>
-              </w:rPr>
-              <w:t>. Hiển thị các hình của sản phẩm.</w:t>
+              <w:t xml:space="preserve">Hiển thị </w:t>
+            </w:r>
+            <w:r>
+              <w:rPr>
+                <w:rFonts w:ascii="Tahoma" w:eastAsia="MS Mincho" w:hAnsi="Tahoma" w:cs="Tahoma"/>
+                <w:sz w:val="20"/>
+                <w:szCs w:val="20"/>
+                <w:lang w:bidi="en-US"/>
+              </w:rPr>
+              <w:t>tình trạng bài thi</w:t>
+            </w:r>
+            <w:r>
+              <w:rPr>
+                <w:rFonts w:ascii="Tahoma" w:eastAsia="MS Mincho" w:hAnsi="Tahoma" w:cs="Tahoma"/>
+                <w:sz w:val="20"/>
+                <w:szCs w:val="20"/>
+                <w:lang w:bidi="en-US"/>
+              </w:rPr>
+              <w:t>. Hiển thị các hình củ</w:t>
+            </w:r>
+            <w:r>
+              <w:rPr>
+                <w:rFonts w:ascii="Tahoma" w:eastAsia="MS Mincho" w:hAnsi="Tahoma" w:cs="Tahoma"/>
+                <w:sz w:val="20"/>
+                <w:szCs w:val="20"/>
+                <w:lang w:bidi="en-US"/>
+              </w:rPr>
+              <w:t>a bài thi</w:t>
+            </w:r>
+            <w:r>
+              <w:rPr>
+                <w:rFonts w:ascii="Tahoma" w:eastAsia="MS Mincho" w:hAnsi="Tahoma" w:cs="Tahoma"/>
+                <w:sz w:val="20"/>
+                <w:szCs w:val="20"/>
+                <w:lang w:bidi="en-US"/>
+              </w:rPr>
+              <w:t>.</w:t>
             </w:r>
           </w:p>
         </w:tc>
@@ -2511,18 +2620,9 @@
                 <w:rFonts w:ascii="Tahoma" w:eastAsia="MS Mincho" w:hAnsi="Tahoma" w:cs="Tahoma"/>
                 <w:sz w:val="20"/>
                 <w:szCs w:val="20"/>
-                <w:lang w:val="vi-VN" w:bidi="en-US"/>
-              </w:rPr>
-            </w:pPr>
-            <w:r>
-              <w:rPr>
-                <w:rFonts w:ascii="Tahoma" w:eastAsia="MS Mincho" w:hAnsi="Tahoma" w:cs="Tahoma"/>
-                <w:sz w:val="20"/>
-                <w:szCs w:val="20"/>
-                <w:lang w:val="vi-VN" w:bidi="en-US"/>
-              </w:rPr>
-              <w:t>Hiển thị các sản phẩm liên quan</w:t>
-            </w:r>
+                <w:lang w:bidi="en-US"/>
+              </w:rPr>
+            </w:pPr>
           </w:p>
         </w:tc>
         <w:tc>
@@ -2534,23 +2634,13 @@
               <w:widowControl w:val="0"/>
               <w:spacing w:beforeLines="60" w:before="144" w:afterLines="60" w:after="144" w:line="276" w:lineRule="auto"/>
               <w:ind w:firstLine="0"/>
-              <w:jc w:val="center"/>
-              <w:rPr>
-                <w:rFonts w:ascii="Calibri" w:eastAsia="MS Mincho" w:hAnsi="Calibri"/>
-                <w:sz w:val="22"/>
-                <w:szCs w:val="22"/>
-                <w:lang w:val="vi-VN" w:bidi="en-US"/>
-              </w:rPr>
-            </w:pPr>
-            <w:r>
-              <w:rPr>
-                <w:rFonts w:ascii="Calibri" w:eastAsia="MS Mincho" w:hAnsi="Calibri"/>
-                <w:sz w:val="22"/>
-                <w:szCs w:val="22"/>
-                <w:lang w:val="vi-VN" w:bidi="en-US"/>
-              </w:rPr>
-              <w:t>-0,25</w:t>
-            </w:r>
+              <w:rPr>
+                <w:rFonts w:ascii="Calibri" w:eastAsia="MS Mincho" w:hAnsi="Calibri"/>
+                <w:sz w:val="22"/>
+                <w:szCs w:val="22"/>
+                <w:lang w:bidi="en-US"/>
+              </w:rPr>
+            </w:pPr>
           </w:p>
         </w:tc>
         <w:tc>
@@ -2606,15 +2696,6 @@
                 <w:lang w:val="vi-VN" w:bidi="en-US"/>
               </w:rPr>
             </w:pPr>
-            <w:r>
-              <w:rPr>
-                <w:rFonts w:ascii="Tahoma" w:eastAsia="MS Mincho" w:hAnsi="Tahoma" w:cs="Tahoma"/>
-                <w:sz w:val="20"/>
-                <w:szCs w:val="20"/>
-                <w:lang w:val="vi-VN" w:bidi="en-US"/>
-              </w:rPr>
-              <w:t>Sản phẩm thường được mua chung với sản phẩm đang xem chi tiết</w:t>
-            </w:r>
           </w:p>
         </w:tc>
       </w:tr>
@@ -2651,7 +2732,7 @@
                 <w:szCs w:val="20"/>
                 <w:lang w:val="vi-VN" w:bidi="en-US"/>
               </w:rPr>
-              <w:t>iển thị danh sách bình luận sản phẩm</w:t>
+              <w:t xml:space="preserve">iển thị danh sách bình luận </w:t>
             </w:r>
           </w:p>
         </w:tc>
@@ -3199,7 +3280,7 @@
                 <w:rFonts w:ascii="Tahoma" w:eastAsia="MS Mincho" w:hAnsi="Tahoma" w:cs="Tahoma"/>
                 <w:sz w:val="20"/>
                 <w:szCs w:val="20"/>
-                <w:lang w:val="vi-VN" w:bidi="en-US"/>
+                <w:lang w:bidi="en-US"/>
               </w:rPr>
             </w:pPr>
             <w:r>
@@ -3227,7 +3308,7 @@
                 <w:szCs w:val="20"/>
                 <w:lang w:val="vi-VN" w:bidi="en-US"/>
               </w:rPr>
-              <w:t>4 thông tin của sản phẩm</w:t>
+              <w:t xml:space="preserve">4 thông tin </w:t>
             </w:r>
           </w:p>
         </w:tc>
@@ -3249,15 +3330,6 @@
                 <w:lang w:val="vi-VN" w:bidi="en-US"/>
               </w:rPr>
             </w:pPr>
-            <w:r>
-              <w:rPr>
-                <w:rFonts w:ascii="Tahoma" w:eastAsia="MS Mincho" w:hAnsi="Tahoma" w:cs="Tahoma"/>
-                <w:sz w:val="20"/>
-                <w:szCs w:val="20"/>
-                <w:lang w:val="vi-VN" w:bidi="en-US"/>
-              </w:rPr>
-              <w:t>Chọn sản phẩm vào giỏ hàng</w:t>
-            </w:r>
           </w:p>
         </w:tc>
         <w:tc>
@@ -3277,15 +3349,6 @@
                 <w:lang w:val="vi-VN" w:bidi="en-US"/>
               </w:rPr>
             </w:pPr>
-            <w:r>
-              <w:rPr>
-                <w:rFonts w:ascii="Calibri" w:eastAsia="MS Mincho" w:hAnsi="Calibri"/>
-                <w:sz w:val="22"/>
-                <w:szCs w:val="22"/>
-                <w:lang w:val="vi-VN" w:bidi="en-US"/>
-              </w:rPr>
-              <w:t>-0,25</w:t>
-            </w:r>
           </w:p>
         </w:tc>
         <w:tc>
@@ -3368,7 +3431,25 @@
                 <w:szCs w:val="20"/>
                 <w:lang w:val="vi-VN" w:bidi="en-US"/>
               </w:rPr>
-              <w:t>Quản lý giỏ hàng bằng AJAX</w:t>
+              <w:t xml:space="preserve">Quản lý </w:t>
+            </w:r>
+            <w:r>
+              <w:rPr>
+                <w:rFonts w:ascii="Tahoma" w:eastAsia="MS Mincho" w:hAnsi="Tahoma" w:cs="Tahoma"/>
+                <w:sz w:val="20"/>
+                <w:szCs w:val="20"/>
+                <w:lang w:bidi="en-US"/>
+              </w:rPr>
+              <w:t>bài thi</w:t>
+            </w:r>
+            <w:r>
+              <w:rPr>
+                <w:rFonts w:ascii="Tahoma" w:eastAsia="MS Mincho" w:hAnsi="Tahoma" w:cs="Tahoma"/>
+                <w:sz w:val="20"/>
+                <w:szCs w:val="20"/>
+                <w:lang w:val="vi-VN" w:bidi="en-US"/>
+              </w:rPr>
+              <w:t xml:space="preserve"> bằng AJAX</w:t>
             </w:r>
           </w:p>
         </w:tc>
@@ -3460,7 +3541,25 @@
                 <w:szCs w:val="20"/>
                 <w:lang w:val="vi-VN" w:bidi="en-US"/>
               </w:rPr>
-              <w:t>Thay đổi số lượng, xóa, …</w:t>
+              <w:t xml:space="preserve">Thay đổi </w:t>
+            </w:r>
+            <w:r>
+              <w:rPr>
+                <w:rFonts w:ascii="Tahoma" w:eastAsia="MS Mincho" w:hAnsi="Tahoma" w:cs="Tahoma"/>
+                <w:sz w:val="20"/>
+                <w:szCs w:val="20"/>
+                <w:lang w:bidi="en-US"/>
+              </w:rPr>
+              <w:t>thêm</w:t>
+            </w:r>
+            <w:r>
+              <w:rPr>
+                <w:rFonts w:ascii="Tahoma" w:eastAsia="MS Mincho" w:hAnsi="Tahoma" w:cs="Tahoma"/>
+                <w:sz w:val="20"/>
+                <w:szCs w:val="20"/>
+                <w:lang w:val="vi-VN" w:bidi="en-US"/>
+              </w:rPr>
+              <w:t>, xóa, …</w:t>
             </w:r>
           </w:p>
         </w:tc>
@@ -4716,20 +4815,29 @@
                 <w:lang w:val="fr-FR" w:bidi="en-US"/>
               </w:rPr>
             </w:pPr>
-            <w:r>
-              <w:rPr>
-                <w:rFonts w:ascii="Tahoma" w:eastAsia="MS Mincho" w:hAnsi="Tahoma" w:cs="Tahoma"/>
-                <w:sz w:val="20"/>
-                <w:szCs w:val="20"/>
+          </w:p>
+        </w:tc>
+        <w:tc>
+          <w:tcPr>
+            <w:tcW w:w="825" w:type="dxa"/>
+          </w:tcPr>
+          <w:p>
+            <w:pPr>
+              <w:spacing w:before="0" w:line="276" w:lineRule="auto"/>
+              <w:ind w:firstLine="0"/>
+              <w:jc w:val="center"/>
+              <w:rPr>
+                <w:rFonts w:ascii="Calibri" w:eastAsia="MS Mincho" w:hAnsi="Calibri"/>
+                <w:sz w:val="22"/>
+                <w:szCs w:val="22"/>
                 <w:lang w:val="fr-FR" w:bidi="en-US"/>
               </w:rPr>
-              <w:t>Đặt hàng siêu thị và thanh toán</w:t>
-            </w:r>
-          </w:p>
-        </w:tc>
-        <w:tc>
-          <w:tcPr>
-            <w:tcW w:w="825" w:type="dxa"/>
+            </w:pPr>
+          </w:p>
+        </w:tc>
+        <w:tc>
+          <w:tcPr>
+            <w:tcW w:w="775" w:type="dxa"/>
           </w:tcPr>
           <w:p>
             <w:pPr>
@@ -4743,30 +4851,21 @@
                 <w:lang w:val="fr-FR" w:bidi="en-US"/>
               </w:rPr>
             </w:pPr>
-            <w:r>
-              <w:rPr>
-                <w:rFonts w:ascii="Calibri" w:eastAsia="MS Mincho" w:hAnsi="Calibri"/>
-                <w:sz w:val="22"/>
-                <w:szCs w:val="22"/>
-                <w:lang w:val="vi-VN" w:bidi="en-US"/>
-              </w:rPr>
-              <w:t>-0,25</w:t>
-            </w:r>
-          </w:p>
-        </w:tc>
-        <w:tc>
-          <w:tcPr>
-            <w:tcW w:w="775" w:type="dxa"/>
-          </w:tcPr>
-          <w:p>
-            <w:pPr>
-              <w:spacing w:before="0" w:line="276" w:lineRule="auto"/>
-              <w:ind w:firstLine="0"/>
-              <w:jc w:val="center"/>
-              <w:rPr>
-                <w:rFonts w:ascii="Calibri" w:eastAsia="MS Mincho" w:hAnsi="Calibri"/>
-                <w:sz w:val="22"/>
-                <w:szCs w:val="22"/>
+          </w:p>
+        </w:tc>
+        <w:tc>
+          <w:tcPr>
+            <w:tcW w:w="802" w:type="dxa"/>
+          </w:tcPr>
+          <w:p>
+            <w:pPr>
+              <w:widowControl w:val="0"/>
+              <w:spacing w:beforeLines="60" w:before="144" w:afterLines="60" w:after="144" w:line="240" w:lineRule="auto"/>
+              <w:ind w:firstLine="0"/>
+              <w:rPr>
+                <w:rFonts w:ascii="Tahoma" w:eastAsia="MS Mincho" w:hAnsi="Tahoma" w:cs="Tahoma"/>
+                <w:sz w:val="20"/>
+                <w:szCs w:val="20"/>
                 <w:lang w:val="fr-FR" w:bidi="en-US"/>
               </w:rPr>
             </w:pPr>
@@ -4774,24 +4873,6 @@
         </w:tc>
         <w:tc>
           <w:tcPr>
-            <w:tcW w:w="802" w:type="dxa"/>
-          </w:tcPr>
-          <w:p>
-            <w:pPr>
-              <w:widowControl w:val="0"/>
-              <w:spacing w:beforeLines="60" w:before="144" w:afterLines="60" w:after="144" w:line="240" w:lineRule="auto"/>
-              <w:ind w:firstLine="0"/>
-              <w:rPr>
-                <w:rFonts w:ascii="Tahoma" w:eastAsia="MS Mincho" w:hAnsi="Tahoma" w:cs="Tahoma"/>
-                <w:sz w:val="20"/>
-                <w:szCs w:val="20"/>
-                <w:lang w:val="fr-FR" w:bidi="en-US"/>
-              </w:rPr>
-            </w:pPr>
-          </w:p>
-        </w:tc>
-        <w:tc>
-          <w:tcPr>
             <w:tcW w:w="3253" w:type="dxa"/>
           </w:tcPr>
           <w:p>
@@ -4806,15 +4887,6 @@
                 <w:lang w:val="vi-VN" w:bidi="en-US"/>
               </w:rPr>
             </w:pPr>
-            <w:r>
-              <w:rPr>
-                <w:rFonts w:ascii="Tahoma" w:eastAsia="MS Mincho" w:hAnsi="Tahoma" w:cs="Tahoma"/>
-                <w:sz w:val="20"/>
-                <w:szCs w:val="20"/>
-                <w:lang w:val="vi-VN" w:bidi="en-US"/>
-              </w:rPr>
-              <w:t>Chưa đăng nhập vẫn có thể bỏ hàng vào giỏ hàng. Khi thanh toán mới bắt buộc đăng nhập.</w:t>
-            </w:r>
           </w:p>
         </w:tc>
       </w:tr>
@@ -4835,15 +4907,6 @@
                 <w:lang w:val="vi-VN" w:bidi="en-US"/>
               </w:rPr>
             </w:pPr>
-            <w:r>
-              <w:rPr>
-                <w:rFonts w:ascii="Tahoma" w:eastAsia="MS Mincho" w:hAnsi="Tahoma" w:cs="Tahoma"/>
-                <w:sz w:val="20"/>
-                <w:szCs w:val="20"/>
-                <w:lang w:val="vi-VN" w:bidi="en-US"/>
-              </w:rPr>
-              <w:t>Điền các thông tin về giao hàng</w:t>
-            </w:r>
           </w:p>
         </w:tc>
         <w:tc>
@@ -4862,15 +4925,6 @@
                 <w:lang w:val="vi-VN" w:bidi="en-US"/>
               </w:rPr>
             </w:pPr>
-            <w:r>
-              <w:rPr>
-                <w:rFonts w:ascii="Calibri" w:eastAsia="MS Mincho" w:hAnsi="Calibri"/>
-                <w:sz w:val="22"/>
-                <w:szCs w:val="22"/>
-                <w:lang w:val="vi-VN" w:bidi="en-US"/>
-              </w:rPr>
-              <w:t>-0,25</w:t>
-            </w:r>
           </w:p>
         </w:tc>
         <w:tc>
@@ -4925,15 +4979,6 @@
                 <w:lang w:val="vi-VN" w:bidi="en-US"/>
               </w:rPr>
             </w:pPr>
-            <w:r>
-              <w:rPr>
-                <w:rFonts w:ascii="Tahoma" w:eastAsia="MS Mincho" w:hAnsi="Tahoma" w:cs="Tahoma"/>
-                <w:sz w:val="20"/>
-                <w:szCs w:val="20"/>
-                <w:lang w:val="vi-VN" w:bidi="en-US"/>
-              </w:rPr>
-              <w:t>Kiểm tra dữ liệu nhập</w:t>
-            </w:r>
           </w:p>
         </w:tc>
       </w:tr>
@@ -4951,17 +4996,26 @@
                 <w:rFonts w:ascii="Tahoma" w:eastAsia="MS Mincho" w:hAnsi="Tahoma" w:cs="Tahoma"/>
                 <w:sz w:val="20"/>
                 <w:szCs w:val="20"/>
-                <w:lang w:val="vi-VN" w:bidi="en-US"/>
-              </w:rPr>
-            </w:pPr>
-            <w:r>
-              <w:rPr>
-                <w:rFonts w:ascii="Tahoma" w:eastAsia="MS Mincho" w:hAnsi="Tahoma" w:cs="Tahoma"/>
-                <w:sz w:val="20"/>
-                <w:szCs w:val="20"/>
-                <w:lang w:val="vi-VN" w:bidi="en-US"/>
-              </w:rPr>
-              <w:t>Xem thông tin lịch sử quá trình và trạng thái mua hàng</w:t>
+                <w:lang w:bidi="en-US"/>
+              </w:rPr>
+            </w:pPr>
+            <w:r>
+              <w:rPr>
+                <w:rFonts w:ascii="Tahoma" w:eastAsia="MS Mincho" w:hAnsi="Tahoma" w:cs="Tahoma"/>
+                <w:sz w:val="20"/>
+                <w:szCs w:val="20"/>
+                <w:lang w:val="vi-VN" w:bidi="en-US"/>
+              </w:rPr>
+              <w:t xml:space="preserve">Xem thông tin lịch sử </w:t>
+            </w:r>
+            <w:r>
+              <w:rPr>
+                <w:rFonts w:ascii="Tahoma" w:eastAsia="MS Mincho" w:hAnsi="Tahoma" w:cs="Tahoma"/>
+                <w:sz w:val="20"/>
+                <w:szCs w:val="20"/>
+                <w:lang w:bidi="en-US"/>
+              </w:rPr>
+              <w:t>thi</w:t>
             </w:r>
           </w:p>
         </w:tc>
@@ -5476,17 +5530,26 @@
                 <w:i/>
                 <w:sz w:val="20"/>
                 <w:szCs w:val="20"/>
-                <w:lang w:val="vi-VN" w:bidi="en-US"/>
-              </w:rPr>
-            </w:pPr>
-            <w:r>
-              <w:rPr>
-                <w:rFonts w:ascii="Tahoma" w:eastAsia="MS Mincho" w:hAnsi="Tahoma" w:cs="Tahoma"/>
-                <w:sz w:val="20"/>
-                <w:szCs w:val="20"/>
-                <w:lang w:val="vi-VN" w:bidi="en-US"/>
-              </w:rPr>
-              <w:t>Quản lý hệ thống gian hàng</w:t>
+                <w:lang w:bidi="en-US"/>
+              </w:rPr>
+            </w:pPr>
+            <w:r>
+              <w:rPr>
+                <w:rFonts w:ascii="Tahoma" w:eastAsia="MS Mincho" w:hAnsi="Tahoma" w:cs="Tahoma"/>
+                <w:sz w:val="20"/>
+                <w:szCs w:val="20"/>
+                <w:lang w:val="vi-VN" w:bidi="en-US"/>
+              </w:rPr>
+              <w:t xml:space="preserve">Quản lý hệ thống </w:t>
+            </w:r>
+            <w:r>
+              <w:rPr>
+                <w:rFonts w:ascii="Tahoma" w:eastAsia="MS Mincho" w:hAnsi="Tahoma" w:cs="Tahoma"/>
+                <w:sz w:val="20"/>
+                <w:szCs w:val="20"/>
+                <w:lang w:bidi="en-US"/>
+              </w:rPr>
+              <w:t>bài thi</w:t>
             </w:r>
           </w:p>
         </w:tc>
@@ -5588,17 +5651,26 @@
                 <w:rFonts w:ascii="Tahoma" w:eastAsia="MS Mincho" w:hAnsi="Tahoma" w:cs="Tahoma"/>
                 <w:sz w:val="20"/>
                 <w:szCs w:val="20"/>
-                <w:lang w:val="vi-VN" w:bidi="en-US"/>
-              </w:rPr>
-            </w:pPr>
-            <w:r>
-              <w:rPr>
-                <w:rFonts w:ascii="Tahoma" w:eastAsia="MS Mincho" w:hAnsi="Tahoma" w:cs="Tahoma"/>
-                <w:sz w:val="20"/>
-                <w:szCs w:val="20"/>
-                <w:lang w:val="vi-VN" w:bidi="en-US"/>
-              </w:rPr>
-              <w:t>Quản lý sản phẩm trên gian hàng</w:t>
+                <w:lang w:bidi="en-US"/>
+              </w:rPr>
+            </w:pPr>
+            <w:r>
+              <w:rPr>
+                <w:rFonts w:ascii="Tahoma" w:eastAsia="MS Mincho" w:hAnsi="Tahoma" w:cs="Tahoma"/>
+                <w:sz w:val="20"/>
+                <w:szCs w:val="20"/>
+                <w:lang w:val="vi-VN" w:bidi="en-US"/>
+              </w:rPr>
+              <w:t xml:space="preserve">Quản lý </w:t>
+            </w:r>
+            <w:r>
+              <w:rPr>
+                <w:rFonts w:ascii="Tahoma" w:eastAsia="MS Mincho" w:hAnsi="Tahoma" w:cs="Tahoma"/>
+                <w:sz w:val="20"/>
+                <w:szCs w:val="20"/>
+                <w:lang w:bidi="en-US"/>
+              </w:rPr>
+              <w:t>bài thi</w:t>
             </w:r>
           </w:p>
         </w:tc>
@@ -5700,17 +5772,26 @@
                 <w:rFonts w:ascii="Tahoma" w:eastAsia="MS Mincho" w:hAnsi="Tahoma" w:cs="Tahoma"/>
                 <w:sz w:val="20"/>
                 <w:szCs w:val="20"/>
-                <w:lang w:val="vi-VN" w:bidi="en-US"/>
-              </w:rPr>
-            </w:pPr>
-            <w:r>
-              <w:rPr>
-                <w:rFonts w:ascii="Tahoma" w:eastAsia="MS Mincho" w:hAnsi="Tahoma" w:cs="Tahoma"/>
-                <w:sz w:val="20"/>
-                <w:szCs w:val="20"/>
-                <w:lang w:val="vi-VN" w:bidi="en-US"/>
-              </w:rPr>
-              <w:t>Kiểm tra các ràng buộc về sản phẩm</w:t>
+                <w:lang w:bidi="en-US"/>
+              </w:rPr>
+            </w:pPr>
+            <w:r>
+              <w:rPr>
+                <w:rFonts w:ascii="Tahoma" w:eastAsia="MS Mincho" w:hAnsi="Tahoma" w:cs="Tahoma"/>
+                <w:sz w:val="20"/>
+                <w:szCs w:val="20"/>
+                <w:lang w:val="vi-VN" w:bidi="en-US"/>
+              </w:rPr>
+              <w:t xml:space="preserve">Kiểm tra các ràng buộc về </w:t>
+            </w:r>
+            <w:r>
+              <w:rPr>
+                <w:rFonts w:ascii="Tahoma" w:eastAsia="MS Mincho" w:hAnsi="Tahoma" w:cs="Tahoma"/>
+                <w:sz w:val="20"/>
+                <w:szCs w:val="20"/>
+                <w:lang w:bidi="en-US"/>
+              </w:rPr>
+              <w:t>bài thi</w:t>
             </w:r>
           </w:p>
         </w:tc>
@@ -5815,15 +5896,6 @@
                 <w:lang w:val="vi-VN" w:bidi="en-US"/>
               </w:rPr>
             </w:pPr>
-            <w:r>
-              <w:rPr>
-                <w:rFonts w:ascii="Tahoma" w:eastAsia="MS Mincho" w:hAnsi="Tahoma" w:cs="Tahoma"/>
-                <w:sz w:val="20"/>
-                <w:szCs w:val="20"/>
-                <w:lang w:val="vi-VN" w:bidi="en-US"/>
-              </w:rPr>
-              <w:t>Cho phép đăng tải các hình đại diện của sản phẩm</w:t>
-            </w:r>
           </w:p>
         </w:tc>
         <w:tc>
@@ -5843,15 +5915,6 @@
                 <w:lang w:val="vi-VN" w:bidi="en-US"/>
               </w:rPr>
             </w:pPr>
-            <w:r>
-              <w:rPr>
-                <w:rFonts w:ascii="Calibri" w:eastAsia="MS Mincho" w:hAnsi="Calibri"/>
-                <w:sz w:val="22"/>
-                <w:szCs w:val="22"/>
-                <w:lang w:val="vi-VN" w:bidi="en-US"/>
-              </w:rPr>
-              <w:t>-0,25</w:t>
-            </w:r>
           </w:p>
         </w:tc>
         <w:tc>
@@ -5925,17 +5988,26 @@
                 <w:i/>
                 <w:sz w:val="20"/>
                 <w:szCs w:val="20"/>
-                <w:lang w:val="vi-VN" w:bidi="en-US"/>
-              </w:rPr>
-            </w:pPr>
-            <w:r>
-              <w:rPr>
-                <w:rFonts w:ascii="Tahoma" w:eastAsia="MS Mincho" w:hAnsi="Tahoma" w:cs="Tahoma"/>
-                <w:sz w:val="20"/>
-                <w:szCs w:val="20"/>
-                <w:lang w:val="vi-VN" w:bidi="en-US"/>
-              </w:rPr>
-              <w:t>Quản lý đơn đặt hàng (đã giao, chưa giao, đang giao)</w:t>
+                <w:lang w:bidi="en-US"/>
+              </w:rPr>
+            </w:pPr>
+            <w:r>
+              <w:rPr>
+                <w:rFonts w:ascii="Tahoma" w:eastAsia="MS Mincho" w:hAnsi="Tahoma" w:cs="Tahoma"/>
+                <w:sz w:val="20"/>
+                <w:szCs w:val="20"/>
+                <w:lang w:val="vi-VN" w:bidi="en-US"/>
+              </w:rPr>
+              <w:t xml:space="preserve">Quản lý </w:t>
+            </w:r>
+            <w:r>
+              <w:rPr>
+                <w:rFonts w:ascii="Tahoma" w:eastAsia="MS Mincho" w:hAnsi="Tahoma" w:cs="Tahoma"/>
+                <w:sz w:val="20"/>
+                <w:szCs w:val="20"/>
+                <w:lang w:bidi="en-US"/>
+              </w:rPr>
+              <w:t>lịch sử thi</w:t>
             </w:r>
           </w:p>
         </w:tc>
@@ -6047,7 +6119,25 @@
                 <w:szCs w:val="20"/>
                 <w:lang w:val="vi-VN" w:bidi="en-US"/>
               </w:rPr>
-              <w:t>Thống kê doanh số bán hàng theo các ngày, tuần, tháng, năm, quý</w:t>
+              <w:t>Thố</w:t>
+            </w:r>
+            <w:r>
+              <w:rPr>
+                <w:rFonts w:ascii="Tahoma" w:eastAsia="MS Mincho" w:hAnsi="Tahoma" w:cs="Tahoma"/>
+                <w:sz w:val="20"/>
+                <w:szCs w:val="20"/>
+                <w:lang w:val="vi-VN" w:bidi="en-US"/>
+              </w:rPr>
+              <w:t xml:space="preserve">ng kê kết quả thi </w:t>
+            </w:r>
+            <w:r>
+              <w:rPr>
+                <w:rFonts w:ascii="Tahoma" w:eastAsia="MS Mincho" w:hAnsi="Tahoma" w:cs="Tahoma"/>
+                <w:sz w:val="20"/>
+                <w:szCs w:val="20"/>
+                <w:lang w:val="vi-VN" w:bidi="en-US"/>
+              </w:rPr>
+              <w:t>theo các ngày, tuần, tháng, năm, quý</w:t>
             </w:r>
           </w:p>
         </w:tc>
@@ -6149,18 +6239,44 @@
                 <w:rFonts w:ascii="Tahoma" w:eastAsia="MS Mincho" w:hAnsi="Tahoma" w:cs="Tahoma"/>
                 <w:sz w:val="20"/>
                 <w:szCs w:val="20"/>
-                <w:lang w:val="vi-VN" w:bidi="en-US"/>
-              </w:rPr>
-            </w:pPr>
-            <w:r>
-              <w:rPr>
-                <w:rFonts w:ascii="Tahoma" w:eastAsia="MS Mincho" w:hAnsi="Tahoma" w:cs="Tahoma"/>
-                <w:sz w:val="20"/>
-                <w:szCs w:val="20"/>
-                <w:lang w:val="vi-VN" w:bidi="en-US"/>
-              </w:rPr>
-              <w:lastRenderedPageBreak/>
-              <w:t>Thống kê số lượng bán top 10 của sản phẩm, của gian hàng</w:t>
+                <w:lang w:bidi="en-US"/>
+              </w:rPr>
+            </w:pPr>
+            <w:r>
+              <w:rPr>
+                <w:rFonts w:ascii="Tahoma" w:eastAsia="MS Mincho" w:hAnsi="Tahoma" w:cs="Tahoma"/>
+                <w:sz w:val="20"/>
+                <w:szCs w:val="20"/>
+                <w:lang w:val="vi-VN" w:bidi="en-US"/>
+              </w:rPr>
+              <w:t xml:space="preserve">Thống kê số lượng </w:t>
+            </w:r>
+            <w:r>
+              <w:rPr>
+                <w:rFonts w:ascii="Tahoma" w:eastAsia="MS Mincho" w:hAnsi="Tahoma" w:cs="Tahoma"/>
+                <w:sz w:val="20"/>
+                <w:szCs w:val="20"/>
+                <w:lang w:bidi="en-US"/>
+              </w:rPr>
+              <w:t xml:space="preserve">bảng xếp hạng </w:t>
+            </w:r>
+            <w:r>
+              <w:rPr>
+                <w:rFonts w:ascii="Tahoma" w:eastAsia="MS Mincho" w:hAnsi="Tahoma" w:cs="Tahoma"/>
+                <w:sz w:val="20"/>
+                <w:szCs w:val="20"/>
+                <w:lang w:val="vi-VN" w:bidi="en-US"/>
+              </w:rPr>
+              <w:t xml:space="preserve"> của </w:t>
+            </w:r>
+            <w:r>
+              <w:rPr>
+                <w:rFonts w:ascii="Tahoma" w:eastAsia="MS Mincho" w:hAnsi="Tahoma" w:cs="Tahoma"/>
+                <w:sz w:val="20"/>
+                <w:szCs w:val="20"/>
+                <w:lang w:bidi="en-US"/>
+              </w:rPr>
+              <w:t>người dùng</w:t>
             </w:r>
           </w:p>
         </w:tc>
@@ -6330,6 +6446,7 @@
                 <w:szCs w:val="20"/>
                 <w:lang w:val="vi-VN" w:bidi="en-US"/>
               </w:rPr>
+              <w:lastRenderedPageBreak/>
               <w:t>Website đã được đăng và hoạt động tốt trên host thực tế</w:t>
             </w:r>
           </w:p>
@@ -6866,6 +6983,81 @@
           <w:lang w:bidi="en-US"/>
         </w:rPr>
       </w:pPr>
+      <w:r>
+        <w:rPr>
+          <w:rFonts w:ascii="Calibri" w:eastAsia="MS Mincho" w:hAnsi="Calibri"/>
+          <w:sz w:val="22"/>
+          <w:szCs w:val="22"/>
+          <w:lang w:bidi="en-US"/>
+        </w:rPr>
+        <w:tab/>
+      </w:r>
+      <w:r>
+        <w:rPr>
+          <w:rFonts w:ascii="Calibri" w:eastAsia="MS Mincho" w:hAnsi="Calibri"/>
+          <w:sz w:val="22"/>
+          <w:szCs w:val="22"/>
+          <w:lang w:bidi="en-US"/>
+        </w:rPr>
+        <w:tab/>
+      </w:r>
+      <w:bookmarkStart w:id="0" w:name="_GoBack"/>
+      <w:bookmarkEnd w:id="0"/>
+      <w:r>
+        <w:rPr>
+          <w:rFonts w:ascii="Calibri" w:eastAsia="MS Mincho" w:hAnsi="Calibri"/>
+          <w:sz w:val="22"/>
+          <w:szCs w:val="22"/>
+          <w:lang w:bidi="en-US"/>
+        </w:rPr>
+        <w:t>Thiều Phan Chính</w:t>
+      </w:r>
+      <w:r>
+        <w:rPr>
+          <w:rFonts w:ascii="Calibri" w:eastAsia="MS Mincho" w:hAnsi="Calibri"/>
+          <w:sz w:val="22"/>
+          <w:szCs w:val="22"/>
+          <w:lang w:bidi="en-US"/>
+        </w:rPr>
+        <w:tab/>
+      </w:r>
+      <w:r>
+        <w:rPr>
+          <w:rFonts w:ascii="Calibri" w:eastAsia="MS Mincho" w:hAnsi="Calibri"/>
+          <w:sz w:val="22"/>
+          <w:szCs w:val="22"/>
+          <w:lang w:bidi="en-US"/>
+        </w:rPr>
+        <w:tab/>
+      </w:r>
+      <w:r>
+        <w:rPr>
+          <w:rFonts w:ascii="Calibri" w:eastAsia="MS Mincho" w:hAnsi="Calibri"/>
+          <w:sz w:val="22"/>
+          <w:szCs w:val="22"/>
+          <w:lang w:bidi="en-US"/>
+        </w:rPr>
+        <w:tab/>
+      </w:r>
+      <w:r>
+        <w:rPr>
+          <w:rFonts w:ascii="Calibri" w:eastAsia="MS Mincho" w:hAnsi="Calibri"/>
+          <w:sz w:val="22"/>
+          <w:szCs w:val="22"/>
+          <w:lang w:bidi="en-US"/>
+        </w:rPr>
+        <w:tab/>
+      </w:r>
+      <w:r>
+        <w:rPr>
+          <w:rFonts w:ascii="Calibri" w:eastAsia="MS Mincho" w:hAnsi="Calibri"/>
+          <w:sz w:val="22"/>
+          <w:szCs w:val="22"/>
+          <w:lang w:bidi="en-US"/>
+        </w:rPr>
+        <w:tab/>
+        <w:t>Đặng Minh Hiếu</w:t>
+      </w:r>
     </w:p>
     <w:p/>
     <w:sectPr>

</xml_diff>